<commit_message>
new movement system and other changes
check changelog v7 for full description
</commit_message>
<xml_diff>
--- a/RadIceCream.docx
+++ b/RadIceCream.docx
@@ -138,15 +138,7 @@
           <w:sz w:val="20"/>
           <w:szCs w:val="20"/>
         </w:rPr>
-        <w:t xml:space="preserve">Department of Computer Science at University of </w:t>
-      </w:r>
-      <w:r>
-        <w:rPr>
-          <w:rFonts w:ascii="Times New Roman" w:hAnsi="Times New Roman" w:cs="Times New Roman"/>
-          <w:sz w:val="20"/>
-          <w:szCs w:val="20"/>
-        </w:rPr>
-        <w:t>Brasília</w:t>
+        <w:t>Department of Computer Science at University of Brasília</w:t>
       </w:r>
     </w:p>
     <w:p>
@@ -557,7 +549,23 @@
           <w:sz w:val="16"/>
           <w:szCs w:val="16"/>
         </w:rPr>
-        <w:t>maps folder, which contain the matrixes for each level, their backgrounds and other backgrounds used throughout the game, as well as level information file. All of these will be explained in detailed throughout the Methodology section.</w:t>
+        <w:t>maps folder, which contain</w:t>
+      </w:r>
+      <w:r>
+        <w:rPr>
+          <w:rFonts w:ascii="Times New Roman" w:hAnsi="Times New Roman" w:cs="Times New Roman"/>
+          <w:sz w:val="16"/>
+          <w:szCs w:val="16"/>
+        </w:rPr>
+        <w:t>s</w:t>
+      </w:r>
+      <w:r>
+        <w:rPr>
+          <w:rFonts w:ascii="Times New Roman" w:hAnsi="Times New Roman" w:cs="Times New Roman"/>
+          <w:sz w:val="16"/>
+          <w:szCs w:val="16"/>
+        </w:rPr>
+        <w:t xml:space="preserve"> the matrixes for each level, their backgrounds and other backgrounds used throughout the game, as well as level information file. All of these will be explained in detailed throughout the Methodology section.</w:t>
       </w:r>
     </w:p>
     <w:p>

</xml_diff>